<commit_message>
Updated document for the assignment. Ready to turn in
</commit_message>
<xml_diff>
--- a/Assignment-four/Assignment4-MD:document.docx
+++ b/Assignment-four/Assignment4-MD:document.docx
@@ -536,6 +536,118 @@
     </w:p>
     <w:p>
       <w:pPr>
+        <w:spacing w:line="360" w:lineRule="auto"/>
+        <w:ind w:firstLine="720"/>
+        <w:rPr>
+          <w:rFonts w:ascii="Arial" w:hAnsi="Arial" w:cs="Arial"/>
+          <w:sz w:val="28"/>
+          <w:szCs w:val="28"/>
+        </w:rPr>
+      </w:pPr>
+      <w:r>
+        <w:rPr>
+          <w:rFonts w:ascii="Arial" w:hAnsi="Arial" w:cs="Arial"/>
+          <w:sz w:val="28"/>
+          <w:szCs w:val="28"/>
+        </w:rPr>
+        <w:t>Activity Diagram (Update File)</w:t>
+      </w:r>
+      <w:r>
+        <w:rPr>
+          <w:rFonts w:ascii="Arial" w:hAnsi="Arial" w:cs="Arial"/>
+          <w:sz w:val="28"/>
+          <w:szCs w:val="28"/>
+        </w:rPr>
+        <w:tab/>
+      </w:r>
+      <w:r>
+        <w:rPr>
+          <w:rFonts w:ascii="Arial" w:hAnsi="Arial" w:cs="Arial"/>
+          <w:sz w:val="28"/>
+          <w:szCs w:val="28"/>
+        </w:rPr>
+        <w:tab/>
+      </w:r>
+      <w:r>
+        <w:rPr>
+          <w:rFonts w:ascii="Arial" w:hAnsi="Arial" w:cs="Arial"/>
+          <w:sz w:val="28"/>
+          <w:szCs w:val="28"/>
+        </w:rPr>
+        <w:tab/>
+      </w:r>
+      <w:r>
+        <w:rPr>
+          <w:rFonts w:ascii="Arial" w:hAnsi="Arial" w:cs="Arial"/>
+          <w:sz w:val="28"/>
+          <w:szCs w:val="28"/>
+        </w:rPr>
+        <w:tab/>
+        <w:t>9</w:t>
+      </w:r>
+    </w:p>
+    <w:p>
+      <w:pPr>
+        <w:spacing w:line="360" w:lineRule="auto"/>
+        <w:ind w:firstLine="720"/>
+        <w:rPr>
+          <w:rFonts w:ascii="Arial" w:hAnsi="Arial" w:cs="Arial"/>
+          <w:sz w:val="28"/>
+          <w:szCs w:val="28"/>
+        </w:rPr>
+      </w:pPr>
+      <w:r>
+        <w:rPr>
+          <w:rFonts w:ascii="Arial" w:hAnsi="Arial" w:cs="Arial"/>
+          <w:sz w:val="28"/>
+          <w:szCs w:val="28"/>
+        </w:rPr>
+        <w:t>State Machine Diagram</w:t>
+      </w:r>
+      <w:r>
+        <w:rPr>
+          <w:rFonts w:ascii="Arial" w:hAnsi="Arial" w:cs="Arial"/>
+          <w:sz w:val="28"/>
+          <w:szCs w:val="28"/>
+        </w:rPr>
+        <w:tab/>
+      </w:r>
+      <w:r>
+        <w:rPr>
+          <w:rFonts w:ascii="Arial" w:hAnsi="Arial" w:cs="Arial"/>
+          <w:sz w:val="28"/>
+          <w:szCs w:val="28"/>
+        </w:rPr>
+        <w:tab/>
+      </w:r>
+      <w:r>
+        <w:rPr>
+          <w:rFonts w:ascii="Arial" w:hAnsi="Arial" w:cs="Arial"/>
+          <w:sz w:val="28"/>
+          <w:szCs w:val="28"/>
+        </w:rPr>
+        <w:tab/>
+      </w:r>
+      <w:r>
+        <w:rPr>
+          <w:rFonts w:ascii="Arial" w:hAnsi="Arial" w:cs="Arial"/>
+          <w:sz w:val="28"/>
+          <w:szCs w:val="28"/>
+        </w:rPr>
+        <w:tab/>
+      </w:r>
+      <w:r>
+        <w:rPr>
+          <w:rFonts w:ascii="Arial" w:hAnsi="Arial" w:cs="Arial"/>
+          <w:sz w:val="28"/>
+          <w:szCs w:val="28"/>
+        </w:rPr>
+        <w:tab/>
+        <w:t>10</w:t>
+      </w:r>
+    </w:p>
+    <w:p>
+      <w:pPr>
         <w:jc w:val="center"/>
         <w:rPr>
           <w:rFonts w:ascii="Arial" w:hAnsi="Arial" w:cs="Arial"/>
@@ -656,55 +768,21 @@
     </w:p>
     <w:p>
       <w:pPr>
-        <w:jc w:val="center"/>
-        <w:rPr>
-          <w:rFonts w:ascii="Arial" w:hAnsi="Arial" w:cs="Arial"/>
-          <w:sz w:val="32"/>
-          <w:szCs w:val="32"/>
-        </w:rPr>
-      </w:pPr>
-    </w:p>
-    <w:p>
-      <w:pPr>
-        <w:jc w:val="center"/>
-        <w:rPr>
-          <w:rFonts w:ascii="Arial" w:hAnsi="Arial" w:cs="Arial"/>
-          <w:sz w:val="32"/>
-          <w:szCs w:val="32"/>
-        </w:rPr>
-      </w:pPr>
-    </w:p>
-    <w:p>
-      <w:pPr>
-        <w:jc w:val="center"/>
-        <w:rPr>
-          <w:rFonts w:ascii="Arial" w:hAnsi="Arial" w:cs="Arial"/>
-          <w:sz w:val="32"/>
-          <w:szCs w:val="32"/>
-        </w:rPr>
-      </w:pPr>
-    </w:p>
-    <w:p>
-      <w:pPr>
-        <w:jc w:val="center"/>
-        <w:rPr>
-          <w:rFonts w:ascii="Arial" w:hAnsi="Arial" w:cs="Arial"/>
-          <w:sz w:val="32"/>
-          <w:szCs w:val="32"/>
-        </w:rPr>
-      </w:pPr>
-    </w:p>
-    <w:p>
-      <w:pPr>
-        <w:jc w:val="center"/>
-        <w:rPr>
-          <w:rFonts w:ascii="Arial" w:hAnsi="Arial" w:cs="Arial"/>
-          <w:sz w:val="32"/>
-          <w:szCs w:val="32"/>
-        </w:rPr>
-      </w:pPr>
-      <w:bookmarkStart w:id="0" w:name="_GoBack"/>
-      <w:bookmarkEnd w:id="0"/>
+        <w:rPr>
+          <w:rFonts w:ascii="Arial" w:hAnsi="Arial" w:cs="Arial"/>
+          <w:sz w:val="32"/>
+          <w:szCs w:val="32"/>
+        </w:rPr>
+      </w:pPr>
+    </w:p>
+    <w:p>
+      <w:pPr>
+        <w:rPr>
+          <w:rFonts w:ascii="Arial" w:hAnsi="Arial" w:cs="Arial"/>
+          <w:sz w:val="32"/>
+          <w:szCs w:val="32"/>
+        </w:rPr>
+      </w:pPr>
     </w:p>
     <w:p>
       <w:pPr>
@@ -1155,6 +1233,33 @@
           <w:szCs w:val="28"/>
         </w:rPr>
       </w:pPr>
+      <w:r>
+        <w:rPr>
+          <w:rFonts w:ascii="Arial" w:hAnsi="Arial" w:cs="Arial"/>
+          <w:sz w:val="28"/>
+          <w:szCs w:val="28"/>
+        </w:rPr>
+        <w:t xml:space="preserve">Reviewed by </w:t>
+      </w:r>
+      <w:proofErr w:type="spellStart"/>
+      <w:r>
+        <w:rPr>
+          <w:rFonts w:ascii="Arial" w:hAnsi="Arial" w:cs="Arial"/>
+          <w:sz w:val="28"/>
+          <w:szCs w:val="28"/>
+        </w:rPr>
+        <w:t>Guangzu</w:t>
+      </w:r>
+      <w:proofErr w:type="spellEnd"/>
+    </w:p>
+    <w:p>
+      <w:pPr>
+        <w:rPr>
+          <w:rFonts w:ascii="Arial" w:hAnsi="Arial" w:cs="Arial"/>
+          <w:sz w:val="28"/>
+          <w:szCs w:val="28"/>
+        </w:rPr>
+      </w:pPr>
     </w:p>
     <w:p>
       <w:pPr>
@@ -1321,6 +1426,33 @@
           <w:szCs w:val="28"/>
         </w:rPr>
       </w:pPr>
+      <w:r>
+        <w:rPr>
+          <w:rFonts w:ascii="Arial" w:hAnsi="Arial" w:cs="Arial"/>
+          <w:sz w:val="28"/>
+          <w:szCs w:val="28"/>
+        </w:rPr>
+        <w:t xml:space="preserve">Reviewed by </w:t>
+      </w:r>
+      <w:proofErr w:type="spellStart"/>
+      <w:r>
+        <w:rPr>
+          <w:rFonts w:ascii="Arial" w:hAnsi="Arial" w:cs="Arial"/>
+          <w:sz w:val="28"/>
+          <w:szCs w:val="28"/>
+        </w:rPr>
+        <w:t>Guangzu</w:t>
+      </w:r>
+      <w:proofErr w:type="spellEnd"/>
+    </w:p>
+    <w:p>
+      <w:pPr>
+        <w:rPr>
+          <w:rFonts w:ascii="Arial" w:hAnsi="Arial" w:cs="Arial"/>
+          <w:sz w:val="28"/>
+          <w:szCs w:val="28"/>
+        </w:rPr>
+      </w:pPr>
     </w:p>
     <w:p>
       <w:pPr>
@@ -1585,16 +1717,40 @@
     </w:p>
     <w:p>
       <w:pPr>
+        <w:rPr>
+          <w:rFonts w:ascii="Arial" w:hAnsi="Arial" w:cs="Arial"/>
+        </w:rPr>
+      </w:pPr>
+      <w:r>
+        <w:rPr>
+          <w:rFonts w:ascii="Arial" w:hAnsi="Arial" w:cs="Arial"/>
+          <w:color w:val="2D3B45"/>
+          <w:shd w:val="clear" w:color="auto" w:fill="FFFFFF"/>
+        </w:rPr>
+        <w:t>This diagram demonstrates how the user, in this case the students, interacts with the system process of uploading a file. The process by which the user goes about uploading files is included in the description of the diagram included below.</w:t>
+      </w:r>
+    </w:p>
+    <w:p>
+      <w:pPr>
+        <w:rPr>
+          <w:rFonts w:ascii="Arial" w:hAnsi="Arial" w:cs="Arial"/>
+          <w:sz w:val="28"/>
+          <w:szCs w:val="28"/>
+        </w:rPr>
+      </w:pPr>
+    </w:p>
+    <w:p>
+      <w:pPr>
         <w:shd w:val="clear" w:color="auto" w:fill="FFFFFF"/>
         <w:spacing w:after="240"/>
         <w:rPr>
-          <w:rFonts w:ascii="Helvetica" w:hAnsi="Helvetica"/>
-          <w:color w:val="24292E"/>
-        </w:rPr>
-      </w:pPr>
-      <w:r>
-        <w:rPr>
-          <w:rFonts w:ascii="Helvetica" w:hAnsi="Helvetica"/>
+          <w:rFonts w:ascii="Arial" w:hAnsi="Arial" w:cs="Arial"/>
+          <w:color w:val="24292E"/>
+        </w:rPr>
+      </w:pPr>
+      <w:r>
+        <w:rPr>
+          <w:rFonts w:ascii="Arial" w:hAnsi="Arial" w:cs="Arial"/>
           <w:b/>
           <w:bCs/>
           <w:color w:val="24292E"/>
@@ -1603,7 +1759,7 @@
       </w:r>
       <w:r>
         <w:rPr>
-          <w:rFonts w:ascii="Helvetica" w:hAnsi="Helvetica"/>
+          <w:rFonts w:ascii="Arial" w:hAnsi="Arial" w:cs="Arial"/>
           <w:color w:val="24292E"/>
         </w:rPr>
         <w:t> Upload Files to Class Assignment </w:t>
@@ -1614,13 +1770,13 @@
         <w:shd w:val="clear" w:color="auto" w:fill="FFFFFF"/>
         <w:spacing w:after="240"/>
         <w:rPr>
-          <w:rFonts w:ascii="Helvetica" w:hAnsi="Helvetica"/>
-          <w:color w:val="24292E"/>
-        </w:rPr>
-      </w:pPr>
-      <w:r>
-        <w:rPr>
-          <w:rFonts w:ascii="Helvetica" w:hAnsi="Helvetica"/>
+          <w:rFonts w:ascii="Arial" w:hAnsi="Arial" w:cs="Arial"/>
+          <w:color w:val="24292E"/>
+        </w:rPr>
+      </w:pPr>
+      <w:r>
+        <w:rPr>
+          <w:rFonts w:ascii="Arial" w:hAnsi="Arial" w:cs="Arial"/>
           <w:b/>
           <w:bCs/>
           <w:color w:val="24292E"/>
@@ -1629,7 +1785,7 @@
       </w:r>
       <w:r>
         <w:rPr>
-          <w:rFonts w:ascii="Helvetica" w:hAnsi="Helvetica"/>
+          <w:rFonts w:ascii="Arial" w:hAnsi="Arial" w:cs="Arial"/>
           <w:color w:val="24292E"/>
         </w:rPr>
         <w:t> This function of our assignment submission system allows students to upload files containing their completed homework into the repository for the class. This file submission will be associated with a specific assignment issued. </w:t>
@@ -1640,13 +1796,13 @@
         <w:shd w:val="clear" w:color="auto" w:fill="FFFFFF"/>
         <w:spacing w:after="240"/>
         <w:rPr>
-          <w:rFonts w:ascii="Helvetica" w:hAnsi="Helvetica"/>
-          <w:color w:val="24292E"/>
-        </w:rPr>
-      </w:pPr>
-      <w:r>
-        <w:rPr>
-          <w:rFonts w:ascii="Helvetica" w:hAnsi="Helvetica"/>
+          <w:rFonts w:ascii="Arial" w:hAnsi="Arial" w:cs="Arial"/>
+          <w:color w:val="24292E"/>
+        </w:rPr>
+      </w:pPr>
+      <w:r>
+        <w:rPr>
+          <w:rFonts w:ascii="Arial" w:hAnsi="Arial" w:cs="Arial"/>
           <w:b/>
           <w:bCs/>
           <w:color w:val="24292E"/>
@@ -1655,7 +1811,7 @@
       </w:r>
       <w:r>
         <w:rPr>
-          <w:rFonts w:ascii="Helvetica" w:hAnsi="Helvetica"/>
+          <w:rFonts w:ascii="Arial" w:hAnsi="Arial" w:cs="Arial"/>
           <w:color w:val="24292E"/>
         </w:rPr>
         <w:t xml:space="preserve"> To enter the upload process, the user will enter the specific assignment they are submitting </w:t>
@@ -1663,7 +1819,7 @@
       <w:proofErr w:type="gramStart"/>
       <w:r>
         <w:rPr>
-          <w:rFonts w:ascii="Helvetica" w:hAnsi="Helvetica"/>
+          <w:rFonts w:ascii="Arial" w:hAnsi="Arial" w:cs="Arial"/>
           <w:color w:val="24292E"/>
         </w:rPr>
         <w:t>to, and</w:t>
@@ -1671,7 +1827,7 @@
       <w:proofErr w:type="gramEnd"/>
       <w:r>
         <w:rPr>
-          <w:rFonts w:ascii="Helvetica" w:hAnsi="Helvetica"/>
+          <w:rFonts w:ascii="Arial" w:hAnsi="Arial" w:cs="Arial"/>
           <w:color w:val="24292E"/>
         </w:rPr>
         <w:t xml:space="preserve"> will then be presented with an "select files" button, which will take you to a file explorer/finder so you can select files for upload. </w:t>
@@ -1682,13 +1838,13 @@
         <w:shd w:val="clear" w:color="auto" w:fill="FFFFFF"/>
         <w:spacing w:after="240"/>
         <w:rPr>
-          <w:rFonts w:ascii="Helvetica" w:hAnsi="Helvetica"/>
-          <w:color w:val="24292E"/>
-        </w:rPr>
-      </w:pPr>
-      <w:r>
-        <w:rPr>
-          <w:rFonts w:ascii="Helvetica" w:hAnsi="Helvetica"/>
+          <w:rFonts w:ascii="Arial" w:hAnsi="Arial" w:cs="Arial"/>
+          <w:color w:val="24292E"/>
+        </w:rPr>
+      </w:pPr>
+      <w:r>
+        <w:rPr>
+          <w:rFonts w:ascii="Arial" w:hAnsi="Arial" w:cs="Arial"/>
           <w:b/>
           <w:bCs/>
           <w:color w:val="24292E"/>
@@ -1697,7 +1853,7 @@
       </w:r>
       <w:r>
         <w:rPr>
-          <w:rFonts w:ascii="Helvetica" w:hAnsi="Helvetica"/>
+          <w:rFonts w:ascii="Arial" w:hAnsi="Arial" w:cs="Arial"/>
           <w:color w:val="24292E"/>
         </w:rPr>
         <w:t> Students enrolled in a class that is issuing assignments. </w:t>
@@ -1708,14 +1864,14 @@
         <w:shd w:val="clear" w:color="auto" w:fill="FFFFFF"/>
         <w:spacing w:after="240"/>
         <w:rPr>
-          <w:rFonts w:ascii="Helvetica" w:hAnsi="Helvetica"/>
+          <w:rFonts w:ascii="Arial" w:hAnsi="Arial" w:cs="Arial"/>
           <w:color w:val="24292E"/>
         </w:rPr>
       </w:pPr>
       <w:proofErr w:type="spellStart"/>
       <w:r>
         <w:rPr>
-          <w:rFonts w:ascii="Helvetica" w:hAnsi="Helvetica"/>
+          <w:rFonts w:ascii="Arial" w:hAnsi="Arial" w:cs="Arial"/>
           <w:b/>
           <w:bCs/>
           <w:color w:val="24292E"/>
@@ -1725,7 +1881,7 @@
       <w:proofErr w:type="spellEnd"/>
       <w:r>
         <w:rPr>
-          <w:rFonts w:ascii="Helvetica" w:hAnsi="Helvetica"/>
+          <w:rFonts w:ascii="Arial" w:hAnsi="Arial" w:cs="Arial"/>
           <w:b/>
           <w:bCs/>
           <w:color w:val="24292E"/>
@@ -1734,7 +1890,7 @@
       </w:r>
       <w:r>
         <w:rPr>
-          <w:rFonts w:ascii="Helvetica" w:hAnsi="Helvetica"/>
+          <w:rFonts w:ascii="Arial" w:hAnsi="Arial" w:cs="Arial"/>
           <w:color w:val="24292E"/>
         </w:rPr>
         <w:t xml:space="preserve"> Student must be enrolled in a class that is a part of the </w:t>
@@ -1742,7 +1898,7 @@
       <w:proofErr w:type="gramStart"/>
       <w:r>
         <w:rPr>
-          <w:rFonts w:ascii="Helvetica" w:hAnsi="Helvetica"/>
+          <w:rFonts w:ascii="Arial" w:hAnsi="Arial" w:cs="Arial"/>
           <w:color w:val="24292E"/>
         </w:rPr>
         <w:t>system, and</w:t>
@@ -1750,7 +1906,7 @@
       <w:proofErr w:type="gramEnd"/>
       <w:r>
         <w:rPr>
-          <w:rFonts w:ascii="Helvetica" w:hAnsi="Helvetica"/>
+          <w:rFonts w:ascii="Arial" w:hAnsi="Arial" w:cs="Arial"/>
           <w:color w:val="24292E"/>
         </w:rPr>
         <w:t xml:space="preserve"> must navigate to the correct assignment to submit to. </w:t>
@@ -1761,13 +1917,13 @@
         <w:shd w:val="clear" w:color="auto" w:fill="FFFFFF"/>
         <w:spacing w:after="240"/>
         <w:rPr>
-          <w:rFonts w:ascii="Helvetica" w:hAnsi="Helvetica"/>
-          <w:color w:val="24292E"/>
-        </w:rPr>
-      </w:pPr>
-      <w:r>
-        <w:rPr>
-          <w:rFonts w:ascii="Helvetica" w:hAnsi="Helvetica"/>
+          <w:rFonts w:ascii="Arial" w:hAnsi="Arial" w:cs="Arial"/>
+          <w:color w:val="24292E"/>
+        </w:rPr>
+      </w:pPr>
+      <w:r>
+        <w:rPr>
+          <w:rFonts w:ascii="Arial" w:hAnsi="Arial" w:cs="Arial"/>
           <w:b/>
           <w:bCs/>
           <w:color w:val="24292E"/>
@@ -1776,7 +1932,7 @@
       </w:r>
       <w:r>
         <w:rPr>
-          <w:rFonts w:ascii="Helvetica" w:hAnsi="Helvetica"/>
+          <w:rFonts w:ascii="Arial" w:hAnsi="Arial" w:cs="Arial"/>
           <w:color w:val="24292E"/>
         </w:rPr>
         <w:t> The main goal is for the student to select one or more properly formatted files for submission into the class assignment, so they can be viewed and graded by classroom administrators. </w:t>
@@ -1787,13 +1943,13 @@
         <w:shd w:val="clear" w:color="auto" w:fill="FFFFFF"/>
         <w:spacing w:after="240"/>
         <w:rPr>
-          <w:rFonts w:ascii="Helvetica" w:hAnsi="Helvetica"/>
-          <w:color w:val="24292E"/>
-        </w:rPr>
-      </w:pPr>
-      <w:r>
-        <w:rPr>
-          <w:rFonts w:ascii="Helvetica" w:hAnsi="Helvetica"/>
+          <w:rFonts w:ascii="Arial" w:hAnsi="Arial" w:cs="Arial"/>
+          <w:color w:val="24292E"/>
+        </w:rPr>
+      </w:pPr>
+      <w:r>
+        <w:rPr>
+          <w:rFonts w:ascii="Arial" w:hAnsi="Arial" w:cs="Arial"/>
           <w:b/>
           <w:bCs/>
           <w:color w:val="24292E"/>
@@ -1802,7 +1958,7 @@
       </w:r>
       <w:r>
         <w:rPr>
-          <w:rFonts w:ascii="Helvetica" w:hAnsi="Helvetica"/>
+          <w:rFonts w:ascii="Arial" w:hAnsi="Arial" w:cs="Arial"/>
           <w:color w:val="24292E"/>
         </w:rPr>
         <w:t> If the file is not of the correct file type that is specified, the upload process will fail. The user will then be alerted that the upload failed and will be prompted to select a new file. </w:t>
@@ -1813,13 +1969,13 @@
         <w:shd w:val="clear" w:color="auto" w:fill="FFFFFF"/>
         <w:spacing w:after="240"/>
         <w:rPr>
-          <w:rFonts w:ascii="Helvetica" w:hAnsi="Helvetica"/>
-          <w:color w:val="24292E"/>
-        </w:rPr>
-      </w:pPr>
-      <w:r>
-        <w:rPr>
-          <w:rFonts w:ascii="Helvetica" w:hAnsi="Helvetica"/>
+          <w:rFonts w:ascii="Arial" w:hAnsi="Arial" w:cs="Arial"/>
+          <w:color w:val="24292E"/>
+        </w:rPr>
+      </w:pPr>
+      <w:r>
+        <w:rPr>
+          <w:rFonts w:ascii="Arial" w:hAnsi="Arial" w:cs="Arial"/>
           <w:b/>
           <w:bCs/>
           <w:color w:val="24292E"/>
@@ -1828,7 +1984,7 @@
       </w:r>
       <w:r>
         <w:rPr>
-          <w:rFonts w:ascii="Helvetica" w:hAnsi="Helvetica"/>
+          <w:rFonts w:ascii="Arial" w:hAnsi="Arial" w:cs="Arial"/>
           <w:color w:val="24292E"/>
         </w:rPr>
         <w:t> IF the user desires, they can attach a message or comment along with their uploaded file to be viewed by the classroom administrator. </w:t>
@@ -1839,13 +1995,13 @@
         <w:shd w:val="clear" w:color="auto" w:fill="FFFFFF"/>
         <w:spacing w:after="240"/>
         <w:rPr>
-          <w:rFonts w:ascii="Helvetica" w:hAnsi="Helvetica"/>
-          <w:color w:val="24292E"/>
-        </w:rPr>
-      </w:pPr>
-      <w:r>
-        <w:rPr>
-          <w:rFonts w:ascii="Helvetica" w:hAnsi="Helvetica"/>
+          <w:rFonts w:ascii="Arial" w:hAnsi="Arial" w:cs="Arial"/>
+          <w:color w:val="24292E"/>
+        </w:rPr>
+      </w:pPr>
+      <w:r>
+        <w:rPr>
+          <w:rFonts w:ascii="Arial" w:hAnsi="Arial" w:cs="Arial"/>
           <w:b/>
           <w:bCs/>
           <w:color w:val="24292E"/>
@@ -1862,13 +2018,13 @@
         <w:shd w:val="clear" w:color="auto" w:fill="FFFFFF"/>
         <w:spacing w:before="100" w:beforeAutospacing="1" w:after="100" w:afterAutospacing="1"/>
         <w:rPr>
-          <w:rFonts w:ascii="Helvetica" w:hAnsi="Helvetica"/>
-          <w:color w:val="24292E"/>
-        </w:rPr>
-      </w:pPr>
-      <w:r>
-        <w:rPr>
-          <w:rFonts w:ascii="Helvetica" w:hAnsi="Helvetica"/>
+          <w:rFonts w:ascii="Arial" w:hAnsi="Arial" w:cs="Arial"/>
+          <w:color w:val="24292E"/>
+        </w:rPr>
+      </w:pPr>
+      <w:r>
+        <w:rPr>
+          <w:rFonts w:ascii="Arial" w:hAnsi="Arial" w:cs="Arial"/>
           <w:color w:val="24292E"/>
         </w:rPr>
         <w:t>Enter desired class</w:t>
@@ -1883,13 +2039,13 @@
         <w:shd w:val="clear" w:color="auto" w:fill="FFFFFF"/>
         <w:spacing w:before="60" w:after="100" w:afterAutospacing="1"/>
         <w:rPr>
-          <w:rFonts w:ascii="Helvetica" w:hAnsi="Helvetica"/>
-          <w:color w:val="24292E"/>
-        </w:rPr>
-      </w:pPr>
-      <w:r>
-        <w:rPr>
-          <w:rFonts w:ascii="Helvetica" w:hAnsi="Helvetica"/>
+          <w:rFonts w:ascii="Arial" w:hAnsi="Arial" w:cs="Arial"/>
+          <w:color w:val="24292E"/>
+        </w:rPr>
+      </w:pPr>
+      <w:r>
+        <w:rPr>
+          <w:rFonts w:ascii="Arial" w:hAnsi="Arial" w:cs="Arial"/>
           <w:color w:val="24292E"/>
         </w:rPr>
         <w:t>Select assignment to submit to</w:t>
@@ -1904,13 +2060,13 @@
         <w:shd w:val="clear" w:color="auto" w:fill="FFFFFF"/>
         <w:spacing w:before="60" w:after="100" w:afterAutospacing="1"/>
         <w:rPr>
-          <w:rFonts w:ascii="Helvetica" w:hAnsi="Helvetica"/>
-          <w:color w:val="24292E"/>
-        </w:rPr>
-      </w:pPr>
-      <w:r>
-        <w:rPr>
-          <w:rFonts w:ascii="Helvetica" w:hAnsi="Helvetica"/>
+          <w:rFonts w:ascii="Arial" w:hAnsi="Arial" w:cs="Arial"/>
+          <w:color w:val="24292E"/>
+        </w:rPr>
+      </w:pPr>
+      <w:r>
+        <w:rPr>
+          <w:rFonts w:ascii="Arial" w:hAnsi="Arial" w:cs="Arial"/>
           <w:color w:val="24292E"/>
         </w:rPr>
         <w:t>Click "select file(s)"</w:t>
@@ -1925,13 +2081,13 @@
         <w:shd w:val="clear" w:color="auto" w:fill="FFFFFF"/>
         <w:spacing w:before="60" w:after="100" w:afterAutospacing="1"/>
         <w:rPr>
-          <w:rFonts w:ascii="Helvetica" w:hAnsi="Helvetica"/>
-          <w:color w:val="24292E"/>
-        </w:rPr>
-      </w:pPr>
-      <w:r>
-        <w:rPr>
-          <w:rFonts w:ascii="Helvetica" w:hAnsi="Helvetica"/>
+          <w:rFonts w:ascii="Arial" w:hAnsi="Arial" w:cs="Arial"/>
+          <w:color w:val="24292E"/>
+        </w:rPr>
+      </w:pPr>
+      <w:r>
+        <w:rPr>
+          <w:rFonts w:ascii="Arial" w:hAnsi="Arial" w:cs="Arial"/>
           <w:color w:val="24292E"/>
         </w:rPr>
         <w:t>Choose files that are in the specified file formats, dictated by class administrator</w:t>
@@ -1946,15 +2102,16 @@
         <w:shd w:val="clear" w:color="auto" w:fill="FFFFFF"/>
         <w:spacing w:before="60" w:after="100" w:afterAutospacing="1"/>
         <w:rPr>
-          <w:rFonts w:ascii="Helvetica" w:hAnsi="Helvetica"/>
-          <w:color w:val="24292E"/>
-        </w:rPr>
-      </w:pPr>
-      <w:r>
-        <w:rPr>
-          <w:rFonts w:ascii="Helvetica" w:hAnsi="Helvetica"/>
-          <w:color w:val="24292E"/>
-        </w:rPr>
+          <w:rFonts w:ascii="Arial" w:hAnsi="Arial" w:cs="Arial"/>
+          <w:color w:val="24292E"/>
+        </w:rPr>
+      </w:pPr>
+      <w:r>
+        <w:rPr>
+          <w:rFonts w:ascii="Arial" w:hAnsi="Arial" w:cs="Arial"/>
+          <w:color w:val="24292E"/>
+        </w:rPr>
+        <w:lastRenderedPageBreak/>
         <w:t>Add an optional message to your submission</w:t>
       </w:r>
     </w:p>
@@ -1967,13 +2124,13 @@
         <w:shd w:val="clear" w:color="auto" w:fill="FFFFFF"/>
         <w:spacing w:before="60" w:after="100" w:afterAutospacing="1"/>
         <w:rPr>
-          <w:rFonts w:ascii="Helvetica" w:hAnsi="Helvetica"/>
-          <w:color w:val="24292E"/>
-        </w:rPr>
-      </w:pPr>
-      <w:r>
-        <w:rPr>
-          <w:rFonts w:ascii="Helvetica" w:hAnsi="Helvetica"/>
+          <w:rFonts w:ascii="Arial" w:hAnsi="Arial" w:cs="Arial"/>
+          <w:color w:val="24292E"/>
+        </w:rPr>
+      </w:pPr>
+      <w:r>
+        <w:rPr>
+          <w:rFonts w:ascii="Arial" w:hAnsi="Arial" w:cs="Arial"/>
           <w:color w:val="24292E"/>
         </w:rPr>
         <w:t>Click submit</w:t>
@@ -1988,13 +2145,13 @@
         <w:shd w:val="clear" w:color="auto" w:fill="FFFFFF"/>
         <w:spacing w:before="60" w:after="100" w:afterAutospacing="1"/>
         <w:rPr>
-          <w:rFonts w:ascii="Helvetica" w:hAnsi="Helvetica"/>
-          <w:color w:val="24292E"/>
-        </w:rPr>
-      </w:pPr>
-      <w:r>
-        <w:rPr>
-          <w:rFonts w:ascii="Helvetica" w:hAnsi="Helvetica"/>
+          <w:rFonts w:ascii="Arial" w:hAnsi="Arial" w:cs="Arial"/>
+          <w:color w:val="24292E"/>
+        </w:rPr>
+      </w:pPr>
+      <w:r>
+        <w:rPr>
+          <w:rFonts w:ascii="Arial" w:hAnsi="Arial" w:cs="Arial"/>
           <w:color w:val="24292E"/>
         </w:rPr>
         <w:t>Add submission to the class repository under the person's name, so class administrator can view all the class's submissions in one place</w:t>
@@ -2011,7 +2168,6 @@
     </w:p>
     <w:p>
       <w:r>
-        <w:lastRenderedPageBreak/>
         <w:fldChar w:fldCharType="begin"/>
       </w:r>
       <w:r>
@@ -2108,60 +2264,6 @@
       <w:pPr>
         <w:rPr>
           <w:rFonts w:ascii="Arial" w:hAnsi="Arial" w:cs="Arial"/>
-          <w:sz w:val="28"/>
-          <w:szCs w:val="28"/>
-        </w:rPr>
-      </w:pPr>
-    </w:p>
-    <w:p>
-      <w:pPr>
-        <w:rPr>
-          <w:rFonts w:ascii="Arial" w:hAnsi="Arial" w:cs="Arial"/>
-          <w:sz w:val="28"/>
-          <w:szCs w:val="28"/>
-        </w:rPr>
-      </w:pPr>
-    </w:p>
-    <w:p>
-      <w:pPr>
-        <w:rPr>
-          <w:rFonts w:ascii="Arial" w:hAnsi="Arial" w:cs="Arial"/>
-          <w:sz w:val="28"/>
-          <w:szCs w:val="28"/>
-        </w:rPr>
-      </w:pPr>
-    </w:p>
-    <w:p>
-      <w:pPr>
-        <w:rPr>
-          <w:rFonts w:ascii="Arial" w:hAnsi="Arial" w:cs="Arial"/>
-          <w:sz w:val="28"/>
-          <w:szCs w:val="28"/>
-        </w:rPr>
-      </w:pPr>
-    </w:p>
-    <w:p>
-      <w:pPr>
-        <w:rPr>
-          <w:rFonts w:ascii="Arial" w:hAnsi="Arial" w:cs="Arial"/>
-          <w:sz w:val="28"/>
-          <w:szCs w:val="28"/>
-        </w:rPr>
-      </w:pPr>
-    </w:p>
-    <w:p>
-      <w:pPr>
-        <w:rPr>
-          <w:rFonts w:ascii="Arial" w:hAnsi="Arial" w:cs="Arial"/>
-          <w:sz w:val="28"/>
-          <w:szCs w:val="28"/>
-        </w:rPr>
-      </w:pPr>
-    </w:p>
-    <w:p>
-      <w:pPr>
-        <w:rPr>
-          <w:rFonts w:ascii="Arial" w:hAnsi="Arial" w:cs="Arial"/>
           <w:sz w:val="32"/>
           <w:szCs w:val="32"/>
           <w:u w:val="single"/>
@@ -2203,6 +2305,23 @@
           <w:szCs w:val="28"/>
         </w:rPr>
       </w:pPr>
+      <w:r>
+        <w:rPr>
+          <w:rFonts w:ascii="Arial" w:hAnsi="Arial" w:cs="Arial"/>
+          <w:sz w:val="28"/>
+          <w:szCs w:val="28"/>
+        </w:rPr>
+        <w:t>Reviewed by Zach</w:t>
+      </w:r>
+    </w:p>
+    <w:p>
+      <w:pPr>
+        <w:rPr>
+          <w:rFonts w:ascii="Arial" w:hAnsi="Arial" w:cs="Arial"/>
+          <w:sz w:val="28"/>
+          <w:szCs w:val="28"/>
+        </w:rPr>
+      </w:pPr>
     </w:p>
     <w:p>
       <w:pPr>
@@ -2225,10 +2344,16 @@
       <w:pPr>
         <w:rPr>
           <w:rFonts w:ascii="Arial" w:hAnsi="Arial" w:cs="Arial"/>
-          <w:sz w:val="28"/>
-          <w:szCs w:val="28"/>
-        </w:rPr>
-      </w:pPr>
+        </w:rPr>
+      </w:pPr>
+      <w:r>
+        <w:rPr>
+          <w:rFonts w:ascii="Arial" w:hAnsi="Arial" w:cs="Arial"/>
+          <w:color w:val="2D3B45"/>
+          <w:shd w:val="clear" w:color="auto" w:fill="FFFFFF"/>
+        </w:rPr>
+        <w:t>This activity diagram shows the process a student goes through when uploading a file to the classroom’s assignment repository. First, they must select a file from their local system to be uploaded. There is then a check to make sure that the file is present and of the correct type for submission. If these cases are true, the file goes on for submission, else the student will be prompted with an error message and a screen to choose another file that is compatible. After that, the student has the choice to either add a message to be sent off to the instructor along with the file or cancel the process. If the process is not cancelled, the file will be submitted to the system for evaluation by classroom administrators.</w:t>
+      </w:r>
     </w:p>
     <w:p>
       <w:r>
@@ -2305,6 +2430,365 @@
           <w:szCs w:val="28"/>
         </w:rPr>
       </w:pPr>
+    </w:p>
+    <w:p>
+      <w:pPr>
+        <w:rPr>
+          <w:rFonts w:ascii="Arial" w:hAnsi="Arial" w:cs="Arial"/>
+          <w:sz w:val="32"/>
+          <w:szCs w:val="32"/>
+          <w:u w:val="single"/>
+        </w:rPr>
+      </w:pPr>
+      <w:r>
+        <w:rPr>
+          <w:rFonts w:ascii="Arial" w:hAnsi="Arial" w:cs="Arial"/>
+          <w:sz w:val="32"/>
+          <w:szCs w:val="32"/>
+          <w:u w:val="single"/>
+        </w:rPr>
+        <w:lastRenderedPageBreak/>
+        <w:t>Activity Diagram (</w:t>
+      </w:r>
+      <w:r>
+        <w:rPr>
+          <w:rFonts w:ascii="Arial" w:hAnsi="Arial" w:cs="Arial"/>
+          <w:sz w:val="32"/>
+          <w:szCs w:val="32"/>
+          <w:u w:val="single"/>
+        </w:rPr>
+        <w:t>Update File</w:t>
+      </w:r>
+      <w:r>
+        <w:rPr>
+          <w:rFonts w:ascii="Arial" w:hAnsi="Arial" w:cs="Arial"/>
+          <w:sz w:val="32"/>
+          <w:szCs w:val="32"/>
+          <w:u w:val="single"/>
+        </w:rPr>
+        <w:t>)</w:t>
+      </w:r>
+    </w:p>
+    <w:p>
+      <w:pPr>
+        <w:rPr>
+          <w:rFonts w:ascii="Arial" w:hAnsi="Arial" w:cs="Arial"/>
+          <w:sz w:val="28"/>
+          <w:szCs w:val="28"/>
+        </w:rPr>
+      </w:pPr>
+      <w:r>
+        <w:rPr>
+          <w:rFonts w:ascii="Arial" w:hAnsi="Arial" w:cs="Arial"/>
+          <w:sz w:val="28"/>
+          <w:szCs w:val="28"/>
+        </w:rPr>
+        <w:t xml:space="preserve">Created by </w:t>
+      </w:r>
+      <w:proofErr w:type="spellStart"/>
+      <w:r>
+        <w:rPr>
+          <w:rFonts w:ascii="Arial" w:hAnsi="Arial" w:cs="Arial"/>
+          <w:sz w:val="28"/>
+          <w:szCs w:val="28"/>
+        </w:rPr>
+        <w:t>Guangzu</w:t>
+      </w:r>
+      <w:proofErr w:type="spellEnd"/>
+    </w:p>
+    <w:p>
+      <w:pPr>
+        <w:rPr>
+          <w:rFonts w:ascii="Arial" w:hAnsi="Arial" w:cs="Arial"/>
+          <w:sz w:val="28"/>
+          <w:szCs w:val="28"/>
+        </w:rPr>
+      </w:pPr>
+      <w:r>
+        <w:rPr>
+          <w:rFonts w:ascii="Arial" w:hAnsi="Arial" w:cs="Arial"/>
+          <w:sz w:val="28"/>
+          <w:szCs w:val="28"/>
+        </w:rPr>
+        <w:t xml:space="preserve">Reviewed by </w:t>
+      </w:r>
+      <w:r>
+        <w:rPr>
+          <w:rFonts w:ascii="Arial" w:hAnsi="Arial" w:cs="Arial"/>
+          <w:sz w:val="28"/>
+          <w:szCs w:val="28"/>
+        </w:rPr>
+        <w:t>Bradley</w:t>
+      </w:r>
+    </w:p>
+    <w:p>
+      <w:pPr>
+        <w:rPr>
+          <w:rFonts w:ascii="Arial" w:hAnsi="Arial" w:cs="Arial"/>
+          <w:sz w:val="32"/>
+          <w:szCs w:val="32"/>
+          <w:u w:val="single"/>
+        </w:rPr>
+      </w:pPr>
+    </w:p>
+    <w:p>
+      <w:pPr>
+        <w:rPr>
+          <w:rFonts w:ascii="Arial" w:hAnsi="Arial" w:cs="Arial"/>
+          <w:sz w:val="28"/>
+          <w:szCs w:val="28"/>
+        </w:rPr>
+      </w:pPr>
+      <w:r>
+        <w:rPr>
+          <w:rFonts w:ascii="Arial" w:hAnsi="Arial" w:cs="Arial"/>
+          <w:sz w:val="28"/>
+          <w:szCs w:val="28"/>
+        </w:rPr>
+        <w:t>Caption:</w:t>
+      </w:r>
+    </w:p>
+    <w:p>
+      <w:pPr>
+        <w:rPr>
+          <w:rFonts w:ascii="Arial" w:hAnsi="Arial" w:cs="Arial"/>
+        </w:rPr>
+      </w:pPr>
+      <w:r>
+        <w:rPr>
+          <w:rFonts w:ascii="Arial" w:hAnsi="Arial" w:cs="Arial"/>
+        </w:rPr>
+        <w:t>For update file activity diagram</w:t>
+      </w:r>
+      <w:r>
+        <w:rPr>
+          <w:rFonts w:ascii="Arial" w:hAnsi="Arial" w:cs="Arial"/>
+        </w:rPr>
+        <w:t>, first, we receive password. Then, check password and username to see if it is right or not. Then, read file from user system. Finally, send files to server.</w:t>
+      </w:r>
+    </w:p>
+    <w:p>
+      <w:pPr>
+        <w:rPr>
+          <w:rFonts w:ascii="Arial" w:hAnsi="Arial" w:cs="Arial"/>
+          <w:sz w:val="28"/>
+          <w:szCs w:val="28"/>
+        </w:rPr>
+      </w:pPr>
+      <w:r>
+        <w:rPr>
+          <w:rFonts w:ascii="Arial" w:hAnsi="Arial" w:cs="Arial"/>
+          <w:noProof/>
+          <w:sz w:val="28"/>
+          <w:szCs w:val="28"/>
+        </w:rPr>
+        <w:drawing>
+          <wp:inline distT="0" distB="0" distL="0" distR="0" wp14:anchorId="703BB8C0" wp14:editId="2A490C1C">
+            <wp:extent cx="3390900" cy="6604000"/>
+            <wp:effectExtent l="0" t="0" r="0" b="0"/>
+            <wp:docPr id="7" name="Picture 7"/>
+            <wp:cNvGraphicFramePr>
+              <a:graphicFrameLocks xmlns:a="http://schemas.openxmlformats.org/drawingml/2006/main" noChangeAspect="1"/>
+            </wp:cNvGraphicFramePr>
+            <a:graphic xmlns:a="http://schemas.openxmlformats.org/drawingml/2006/main">
+              <a:graphicData uri="http://schemas.openxmlformats.org/drawingml/2006/picture">
+                <pic:pic xmlns:pic="http://schemas.openxmlformats.org/drawingml/2006/picture">
+                  <pic:nvPicPr>
+                    <pic:cNvPr id="7" name="Screen Shot 2019-09-18 at 5.26.32 PM.png"/>
+                    <pic:cNvPicPr/>
+                  </pic:nvPicPr>
+                  <pic:blipFill>
+                    <a:blip r:embed="rId11">
+                      <a:extLst>
+                        <a:ext uri="{28A0092B-C50C-407E-A947-70E740481C1C}">
+                          <a14:useLocalDpi xmlns:a14="http://schemas.microsoft.com/office/drawing/2010/main" val="0"/>
+                        </a:ext>
+                      </a:extLst>
+                    </a:blip>
+                    <a:stretch>
+                      <a:fillRect/>
+                    </a:stretch>
+                  </pic:blipFill>
+                  <pic:spPr>
+                    <a:xfrm>
+                      <a:off x="0" y="0"/>
+                      <a:ext cx="3390900" cy="6604000"/>
+                    </a:xfrm>
+                    <a:prstGeom prst="rect">
+                      <a:avLst/>
+                    </a:prstGeom>
+                  </pic:spPr>
+                </pic:pic>
+              </a:graphicData>
+            </a:graphic>
+          </wp:inline>
+        </w:drawing>
+      </w:r>
+    </w:p>
+    <w:p>
+      <w:pPr>
+        <w:rPr>
+          <w:rFonts w:ascii="Arial" w:hAnsi="Arial" w:cs="Arial"/>
+          <w:sz w:val="32"/>
+          <w:szCs w:val="32"/>
+        </w:rPr>
+      </w:pPr>
+      <w:r>
+        <w:rPr>
+          <w:rFonts w:ascii="Arial" w:hAnsi="Arial" w:cs="Arial"/>
+          <w:sz w:val="32"/>
+          <w:szCs w:val="32"/>
+          <w:u w:val="single"/>
+        </w:rPr>
+        <w:lastRenderedPageBreak/>
+        <w:t>State Machine Diagram</w:t>
+      </w:r>
+    </w:p>
+    <w:p>
+      <w:pPr>
+        <w:rPr>
+          <w:rFonts w:ascii="Arial" w:hAnsi="Arial" w:cs="Arial"/>
+          <w:sz w:val="28"/>
+          <w:szCs w:val="28"/>
+        </w:rPr>
+      </w:pPr>
+      <w:r>
+        <w:rPr>
+          <w:rFonts w:ascii="Arial" w:hAnsi="Arial" w:cs="Arial"/>
+          <w:sz w:val="28"/>
+          <w:szCs w:val="28"/>
+        </w:rPr>
+        <w:t xml:space="preserve">Created by </w:t>
+      </w:r>
+      <w:proofErr w:type="spellStart"/>
+      <w:r>
+        <w:rPr>
+          <w:rFonts w:ascii="Arial" w:hAnsi="Arial" w:cs="Arial"/>
+          <w:sz w:val="28"/>
+          <w:szCs w:val="28"/>
+        </w:rPr>
+        <w:t>Guangzu</w:t>
+      </w:r>
+      <w:proofErr w:type="spellEnd"/>
+    </w:p>
+    <w:p>
+      <w:pPr>
+        <w:rPr>
+          <w:rFonts w:ascii="Arial" w:hAnsi="Arial" w:cs="Arial"/>
+          <w:sz w:val="28"/>
+          <w:szCs w:val="28"/>
+        </w:rPr>
+      </w:pPr>
+      <w:r>
+        <w:rPr>
+          <w:rFonts w:ascii="Arial" w:hAnsi="Arial" w:cs="Arial"/>
+          <w:sz w:val="28"/>
+          <w:szCs w:val="28"/>
+        </w:rPr>
+        <w:t>Reviewed by Bradley</w:t>
+      </w:r>
+    </w:p>
+    <w:p>
+      <w:pPr>
+        <w:rPr>
+          <w:rFonts w:ascii="Arial" w:hAnsi="Arial" w:cs="Arial"/>
+          <w:sz w:val="28"/>
+          <w:szCs w:val="28"/>
+        </w:rPr>
+      </w:pPr>
+    </w:p>
+    <w:p>
+      <w:pPr>
+        <w:rPr>
+          <w:rFonts w:ascii="Arial" w:hAnsi="Arial" w:cs="Arial"/>
+          <w:sz w:val="28"/>
+          <w:szCs w:val="28"/>
+        </w:rPr>
+      </w:pPr>
+      <w:r>
+        <w:rPr>
+          <w:rFonts w:ascii="Arial" w:hAnsi="Arial" w:cs="Arial"/>
+          <w:sz w:val="28"/>
+          <w:szCs w:val="28"/>
+        </w:rPr>
+        <w:t>Caption:</w:t>
+      </w:r>
+    </w:p>
+    <w:p>
+      <w:pPr>
+        <w:rPr>
+          <w:rFonts w:ascii="Arial" w:hAnsi="Arial" w:cs="Arial"/>
+        </w:rPr>
+      </w:pPr>
+      <w:r>
+        <w:rPr>
+          <w:rFonts w:ascii="Arial" w:hAnsi="Arial" w:cs="Arial"/>
+        </w:rPr>
+        <w:t>First, we need to log into the system. If username or password is wrong, re-call login function. Second, we need to choose a file, if the file type is not allowed, re-call choose file function. Next, update the file that the user chose before. Finally, process this request in the system.</w:t>
+      </w:r>
+    </w:p>
+    <w:p>
+      <w:pPr>
+        <w:rPr>
+          <w:rFonts w:ascii="Arial" w:hAnsi="Arial" w:cs="Arial"/>
+        </w:rPr>
+      </w:pPr>
+    </w:p>
+    <w:p>
+      <w:pPr>
+        <w:rPr>
+          <w:rFonts w:ascii="Arial" w:hAnsi="Arial" w:cs="Arial"/>
+        </w:rPr>
+      </w:pPr>
+      <w:bookmarkStart w:id="0" w:name="_GoBack"/>
+      <w:r>
+        <w:rPr>
+          <w:rFonts w:ascii="Arial" w:hAnsi="Arial" w:cs="Arial"/>
+          <w:noProof/>
+        </w:rPr>
+        <w:drawing>
+          <wp:inline distT="0" distB="0" distL="0" distR="0" wp14:anchorId="2D06FBB9" wp14:editId="1D92BCB1">
+            <wp:extent cx="5943600" cy="1328420"/>
+            <wp:effectExtent l="0" t="0" r="0" b="5080"/>
+            <wp:docPr id="8" name="Picture 8"/>
+            <wp:cNvGraphicFramePr>
+              <a:graphicFrameLocks xmlns:a="http://schemas.openxmlformats.org/drawingml/2006/main" noChangeAspect="1"/>
+            </wp:cNvGraphicFramePr>
+            <a:graphic xmlns:a="http://schemas.openxmlformats.org/drawingml/2006/main">
+              <a:graphicData uri="http://schemas.openxmlformats.org/drawingml/2006/picture">
+                <pic:pic xmlns:pic="http://schemas.openxmlformats.org/drawingml/2006/picture">
+                  <pic:nvPicPr>
+                    <pic:cNvPr id="8" name="Screen Shot 2019-09-18 at 5.30.48 PM.png"/>
+                    <pic:cNvPicPr/>
+                  </pic:nvPicPr>
+                  <pic:blipFill>
+                    <a:blip r:embed="rId12">
+                      <a:extLst>
+                        <a:ext uri="{28A0092B-C50C-407E-A947-70E740481C1C}">
+                          <a14:useLocalDpi xmlns:a14="http://schemas.microsoft.com/office/drawing/2010/main" val="0"/>
+                        </a:ext>
+                      </a:extLst>
+                    </a:blip>
+                    <a:stretch>
+                      <a:fillRect/>
+                    </a:stretch>
+                  </pic:blipFill>
+                  <pic:spPr>
+                    <a:xfrm>
+                      <a:off x="0" y="0"/>
+                      <a:ext cx="5943600" cy="1328420"/>
+                    </a:xfrm>
+                    <a:prstGeom prst="rect">
+                      <a:avLst/>
+                    </a:prstGeom>
+                  </pic:spPr>
+                </pic:pic>
+              </a:graphicData>
+            </a:graphic>
+          </wp:inline>
+        </w:drawing>
+      </w:r>
+      <w:bookmarkEnd w:id="0"/>
     </w:p>
     <w:sectPr>
       <w:pgSz w:w="12240" w:h="15840"/>

</xml_diff>